<commit_message>
Pataisymai ir map failas
</commit_message>
<xml_diff>
--- a/A Bibliometric Mapping of Investment Portfolio Management Research.docx
+++ b/A Bibliometric Mapping of Investment Portfolio Management Research.docx
@@ -355,18 +355,7 @@
           <w:sz w:val="18"/>
           <w:szCs w:val="18"/>
         </w:rPr>
-        <w:t>Investment portfolio management in the context of volatile financial markets demands innovative approach</w:t>
-      </w:r>
-      <w:bookmarkStart w:id="0" w:name="_GoBack"/>
-      <w:bookmarkEnd w:id="0"/>
-      <w:r>
-        <w:rPr>
-          <w:b/>
-          <w:i/>
-          <w:sz w:val="18"/>
-          <w:szCs w:val="18"/>
-        </w:rPr>
-        <w:t xml:space="preserve">es that can effectively handle uncertainties, patterns, and trends. </w:t>
+        <w:t xml:space="preserve">Investment portfolio management in the context of volatile financial markets demands innovative approaches that can effectively handle uncertainties, patterns, and trends. </w:t>
       </w:r>
     </w:p>
     <w:p>
@@ -588,6 +577,8 @@
             <w:rPr>
               <w:rFonts w:ascii="Times New Roman" w:eastAsia="Times New Roman" w:hAnsi="Times New Roman" w:cs="Times New Roman"/>
               <w:color w:val="000000"/>
+              <w:sz w:val="20"/>
+              <w:szCs w:val="20"/>
             </w:rPr>
             <w:t>[1]–[3]</w:t>
           </w:r>
@@ -600,7 +591,16 @@
           <w:szCs w:val="20"/>
           <w:lang w:eastAsia="lt-LT"/>
         </w:rPr>
-        <w:t>. The profound impact of investment strategies</w:t>
+        <w:t>.</w:t>
+      </w:r>
+      <w:r>
+        <w:rPr>
+          <w:rFonts w:ascii="Times New Roman" w:eastAsia="Times New Roman" w:hAnsi="Times New Roman" w:cs="Times New Roman"/>
+          <w:sz w:val="20"/>
+          <w:szCs w:val="20"/>
+          <w:lang w:eastAsia="lt-LT"/>
+        </w:rPr>
+        <w:t xml:space="preserve"> The profound impact of investment strategies</w:t>
       </w:r>
       <w:sdt>
         <w:sdtPr>
@@ -938,12 +938,35 @@
     <w:p>
       <w:pPr>
         <w:pStyle w:val="BodyText"/>
+        <w:rPr>
+          <w:lang w:val="en-US"/>
+        </w:rPr>
+      </w:pPr>
+      <w:r>
+        <w:rPr>
+          <w:lang w:val="en-US"/>
+        </w:rPr>
+        <w:t>It consists of four main steps as follows: identification, data cleaning, mapping, and analysis. The main results of the performed steps are presented in brackets. A detailed description of the steps is forwarding.</w:t>
+      </w:r>
+    </w:p>
+    <w:p>
+      <w:pPr>
+        <w:pStyle w:val="BodyText"/>
+        <w:rPr>
+          <w:lang w:val="en-US"/>
+        </w:rPr>
+      </w:pPr>
+    </w:p>
+    <w:p>
+      <w:pPr>
+        <w:pStyle w:val="BodyText"/>
         <w:ind w:firstLine="0"/>
         <w:jc w:val="center"/>
         <w:rPr>
           <w:lang w:val="en-US"/>
         </w:rPr>
       </w:pPr>
+      <w:bookmarkStart w:id="0" w:name="_GoBack"/>
       <w:r>
         <w:rPr>
           <w:noProof/>
@@ -951,9 +974,9 @@
         </w:rPr>
         <w:lastRenderedPageBreak/>
         <w:drawing>
-          <wp:inline distT="0" distB="0" distL="0" distR="0" wp14:anchorId="32ECDFD1" wp14:editId="44532267">
-            <wp:extent cx="1168283" cy="3395663"/>
-            <wp:effectExtent l="0" t="0" r="0" b="0"/>
+          <wp:inline distT="0" distB="0" distL="0" distR="0" wp14:anchorId="32ECDFD1" wp14:editId="225EA131">
+            <wp:extent cx="1571625" cy="4567995"/>
+            <wp:effectExtent l="0" t="0" r="0" b="4445"/>
             <wp:docPr id="6" name="Picture 6"/>
             <wp:cNvGraphicFramePr>
               <a:graphicFrameLocks xmlns:a="http://schemas.openxmlformats.org/drawingml/2006/main" noChangeAspect="1"/>
@@ -980,7 +1003,7 @@
                   <pic:spPr>
                     <a:xfrm>
                       <a:off x="0" y="0"/>
-                      <a:ext cx="1187106" cy="3450374"/>
+                      <a:ext cx="1603893" cy="4661784"/>
                     </a:xfrm>
                     <a:prstGeom prst="rect">
                       <a:avLst/>
@@ -992,6 +1015,7 @@
           </wp:inline>
         </w:drawing>
       </w:r>
+      <w:bookmarkEnd w:id="0"/>
     </w:p>
     <w:p>
       <w:pPr>
@@ -1005,32 +1029,6 @@
           <w:noProof w:val="0"/>
         </w:rPr>
         <w:t>The flow diagram for our SM.</w:t>
-      </w:r>
-    </w:p>
-    <w:p>
-      <w:pPr>
-        <w:pStyle w:val="BodyText"/>
-        <w:rPr>
-          <w:lang w:val="en-US"/>
-        </w:rPr>
-      </w:pPr>
-      <w:r>
-        <w:rPr>
-          <w:lang w:val="en-US"/>
-        </w:rPr>
-        <w:t>It consists of four main steps as follows: identification, data cleaning, mapping</w:t>
-      </w:r>
-      <w:r>
-        <w:rPr>
-          <w:lang w:val="en-US"/>
-        </w:rPr>
-        <w:t>,</w:t>
-      </w:r>
-      <w:r>
-        <w:rPr>
-          <w:lang w:val="en-US"/>
-        </w:rPr>
-        <w:t xml:space="preserve"> and analysis. The main results of the performed steps are presented in brackets. A detailed description of the steps is forwarding.</w:t>
       </w:r>
     </w:p>
     <w:p>
@@ -1381,7 +1379,13 @@
         <w:rPr>
           <w:lang w:val="en-US"/>
         </w:rPr>
-        <w:t xml:space="preserve"> and Wiley Online Library. For this SM, we need ASS, which has a full download function of search results for bibliometric analysis in a particular reference management software. Moreover, another important attribute is the quality of the presented research. Consequently, we have found that WoS meets all those requirements. </w:t>
+        <w:t xml:space="preserve"> and Wiley Online Library. For this SM, we need ASS, which has a full download function of search results for bibliometric analysis in a particular reference management software. Moreover, another important attribute is the quality </w:t>
+      </w:r>
+      <w:r>
+        <w:rPr>
+          <w:lang w:val="en-US"/>
+        </w:rPr>
+        <w:t xml:space="preserve">of the presented research. Consequently, we have found that WoS meets all those requirements. </w:t>
       </w:r>
     </w:p>
     <w:p>
@@ -1677,6 +1681,7 @@
         <w:tc>
           <w:tcPr>
             <w:tcW w:w="1747" w:type="dxa"/>
+            <w:vAlign w:val="center"/>
           </w:tcPr>
           <w:p>
             <w:pPr>
@@ -2069,6 +2074,7 @@
           <w:sz w:val="20"/>
           <w:szCs w:val="20"/>
         </w:rPr>
+        <w:lastRenderedPageBreak/>
         <w:t>Analyzing</w:t>
       </w:r>
     </w:p>
@@ -2134,7 +2140,6 @@
         <w:rPr>
           <w:lang w:val="en-US"/>
         </w:rPr>
-        <w:lastRenderedPageBreak/>
         <w:t xml:space="preserve">Keyword occurrence visualization based on APY and analysis (RQ-3). </w:t>
       </w:r>
     </w:p>
@@ -2337,9 +2342,9 @@
           <w:lang w:val="lt-LT" w:eastAsia="lt-LT"/>
         </w:rPr>
         <w:drawing>
-          <wp:inline distT="0" distB="0" distL="0" distR="0" wp14:anchorId="445B9C37" wp14:editId="0984B8CF">
-            <wp:extent cx="3089910" cy="1364615"/>
-            <wp:effectExtent l="0" t="0" r="0" b="6985"/>
+          <wp:inline distT="0" distB="0" distL="0" distR="0" wp14:anchorId="445B9C37" wp14:editId="2639B996">
+            <wp:extent cx="3089910" cy="1803400"/>
+            <wp:effectExtent l="0" t="0" r="0" b="6350"/>
             <wp:docPr id="1" name="Picture 1"/>
             <wp:cNvGraphicFramePr>
               <a:graphicFrameLocks xmlns:a="http://schemas.openxmlformats.org/drawingml/2006/main" noChangeAspect="1"/>
@@ -2366,7 +2371,7 @@
                   <pic:spPr>
                     <a:xfrm>
                       <a:off x="0" y="0"/>
-                      <a:ext cx="3089910" cy="1364615"/>
+                      <a:ext cx="3089910" cy="1803400"/>
                     </a:xfrm>
                     <a:prstGeom prst="rect">
                       <a:avLst/>
@@ -2417,7 +2422,13 @@
         <w:rPr>
           <w:lang w:val="en-US"/>
         </w:rPr>
-        <w:t xml:space="preserve"> (RQ-2) is presented in Fig. 3. As can be seen, the ten most active countries are as follows: China, the United States, India, Australia, Japan, the United Kingdom France, Spain, Canada, and South Korea. Other countries are those which have less than 140 publications in WoS.</w:t>
+        <w:t xml:space="preserve"> (RQ-2) is presented in Fig. 3. As can be seen, the ten most active countries are as follows: China, the United States, India, Australia, Japan, the United Kingdom France, </w:t>
+      </w:r>
+      <w:r>
+        <w:rPr>
+          <w:lang w:val="en-US"/>
+        </w:rPr>
+        <w:t>Spain, Canada, and South Korea. Other countries are those which have less than 140 publications in WoS.</w:t>
       </w:r>
     </w:p>
     <w:p>
@@ -2450,13 +2461,7 @@
         <w:rPr>
           <w:lang w:val="en-US"/>
         </w:rPr>
-        <w:t xml:space="preserve">being investigated in IPM (RQ-3) according to (APY), is presented in Fig. 4. Keywords </w:t>
-      </w:r>
-      <w:r>
-        <w:rPr>
-          <w:lang w:val="en-US"/>
-        </w:rPr>
-        <w:t>colored in yellow are found in articles published in recent years (APY ~ 2020); green – APY ~ 2018; blue – APY ~ 2014 (see Fig. 4).</w:t>
+        <w:t>being investigated in IPM (RQ-3) according to (APY), is presented in Fig. 4. Keywords colored in yellow are found in articles published in recent years (APY ~ 2020); green – APY ~ 2018; blue – APY ~ 2014 (see Fig. 4).</w:t>
       </w:r>
     </w:p>
     <w:p>
@@ -7142,8 +7147,8 @@
     <w:rsid w:val="009344A4"/>
     <w:rsid w:val="00A3755B"/>
     <w:rsid w:val="00A81CEF"/>
-    <w:rsid w:val="00AD2648"/>
     <w:rsid w:val="00BF0DD7"/>
+    <w:rsid w:val="00F00B54"/>
     <w:rsid w:val="00F3081F"/>
   </w:rsids>
   <m:mathPr>
@@ -8864,7 +8869,7 @@
 </file>
 
 <file path=customXml/itemProps4.xml><?xml version="1.0" encoding="utf-8"?>
-<ds:datastoreItem xmlns:ds="http://schemas.openxmlformats.org/officeDocument/2006/customXml" ds:itemID="{AEE6E253-A2CA-4FBC-9B75-D952CA5E56BF}">
+<ds:datastoreItem xmlns:ds="http://schemas.openxmlformats.org/officeDocument/2006/customXml" ds:itemID="{D9E20D6B-2B07-4E80-96A2-5F3AF26094A0}">
   <ds:schemaRefs>
     <ds:schemaRef ds:uri="http://schemas.openxmlformats.org/officeDocument/2006/bibliography"/>
   </ds:schemaRefs>

</xml_diff>